<commit_message>
Grammar improvments in Les2,3,4
</commit_message>
<xml_diff>
--- a/docx-files/Lesson 02 - The meaning of the problem.docx
+++ b/docx-files/Lesson 02 - The meaning of the problem.docx
@@ -1,6 +1,6 @@
 
 <file path=word/document.xml><?xml version="1.0" encoding="utf-8"?>
-<w:document xmlns:wpc="http://schemas.microsoft.com/office/word/2010/wordprocessingCanvas" xmlns:cx="http://schemas.microsoft.com/office/drawing/2014/chartex" xmlns:cx1="http://schemas.microsoft.com/office/drawing/2015/9/8/chartex" xmlns:cx2="http://schemas.microsoft.com/office/drawing/2015/10/21/chartex" xmlns:cx3="http://schemas.microsoft.com/office/drawing/2016/5/9/chartex" xmlns:cx4="http://schemas.microsoft.com/office/drawing/2016/5/10/chartex" xmlns:cx5="http://schemas.microsoft.com/office/drawing/2016/5/11/chartex" xmlns:cx6="http://schemas.microsoft.com/office/drawing/2016/5/12/chartex" xmlns:cx7="http://schemas.microsoft.com/office/drawing/2016/5/13/chartex" xmlns:cx8="http://schemas.microsoft.com/office/drawing/2016/5/14/chartex" xmlns:mc="http://schemas.openxmlformats.org/markup-compatibility/2006" xmlns:aink="http://schemas.microsoft.com/office/drawing/2016/ink" xmlns:am3d="http://schemas.microsoft.com/office/drawing/2017/model3d" xmlns:o="urn:schemas-microsoft-com:office:office" xmlns:r="http://schemas.openxmlformats.org/officeDocument/2006/relationships" xmlns:m="http://schemas.openxmlformats.org/officeDocument/2006/math" xmlns:v="urn:schemas-microsoft-com:vml" xmlns:wp14="http://schemas.microsoft.com/office/word/2010/wordprocessingDrawing" xmlns:wp="http://schemas.openxmlformats.org/drawingml/2006/wordprocessingDrawing" xmlns:w10="urn:schemas-microsoft-com:office:word" xmlns:w="http://schemas.openxmlformats.org/wordprocessingml/2006/main" xmlns:w14="http://schemas.microsoft.com/office/word/2010/wordml" xmlns:w15="http://schemas.microsoft.com/office/word/2012/wordml" xmlns:w16cex="http://schemas.microsoft.com/office/word/2018/wordml/cex" xmlns:w16cid="http://schemas.microsoft.com/office/word/2016/wordml/cid" xmlns:w16="http://schemas.microsoft.com/office/word/2018/wordml" xmlns:w16se="http://schemas.microsoft.com/office/word/2015/wordml/symex" xmlns:wpg="http://schemas.microsoft.com/office/word/2010/wordprocessingGroup" xmlns:wpi="http://schemas.microsoft.com/office/word/2010/wordprocessingInk" xmlns:wne="http://schemas.microsoft.com/office/word/2006/wordml" xmlns:wps="http://schemas.microsoft.com/office/word/2010/wordprocessingShape" mc:Ignorable="w14 w15 w16se w16cid w16 w16cex wp14">
+<w:document xmlns:wpc="http://schemas.microsoft.com/office/word/2010/wordprocessingCanvas" xmlns:cx="http://schemas.microsoft.com/office/drawing/2014/chartex" xmlns:cx1="http://schemas.microsoft.com/office/drawing/2015/9/8/chartex" xmlns:cx2="http://schemas.microsoft.com/office/drawing/2015/10/21/chartex" xmlns:cx3="http://schemas.microsoft.com/office/drawing/2016/5/9/chartex" xmlns:cx4="http://schemas.microsoft.com/office/drawing/2016/5/10/chartex" xmlns:cx5="http://schemas.microsoft.com/office/drawing/2016/5/11/chartex" xmlns:cx6="http://schemas.microsoft.com/office/drawing/2016/5/12/chartex" xmlns:cx7="http://schemas.microsoft.com/office/drawing/2016/5/13/chartex" xmlns:cx8="http://schemas.microsoft.com/office/drawing/2016/5/14/chartex" xmlns:mc="http://schemas.openxmlformats.org/markup-compatibility/2006" xmlns:aink="http://schemas.microsoft.com/office/drawing/2016/ink" xmlns:am3d="http://schemas.microsoft.com/office/drawing/2017/model3d" xmlns:o="urn:schemas-microsoft-com:office:office" xmlns:r="http://schemas.openxmlformats.org/officeDocument/2006/relationships" xmlns:m="http://schemas.openxmlformats.org/officeDocument/2006/math" xmlns:v="urn:schemas-microsoft-com:vml" xmlns:wp14="http://schemas.microsoft.com/office/word/2010/wordprocessingDrawing" xmlns:wp="http://schemas.openxmlformats.org/drawingml/2006/wordprocessingDrawing" xmlns:w10="urn:schemas-microsoft-com:office:word" xmlns:w="http://schemas.openxmlformats.org/wordprocessingml/2006/main" xmlns:w14="http://schemas.microsoft.com/office/word/2010/wordml" xmlns:w15="http://schemas.microsoft.com/office/word/2012/wordml" xmlns:w16cex="http://schemas.microsoft.com/office/word/2018/wordml/cex" xmlns:w16cid="http://schemas.microsoft.com/office/word/2016/wordml/cid" xmlns:w16="http://schemas.microsoft.com/office/word/2018/wordml" xmlns:w16sdtdh="http://schemas.microsoft.com/office/word/2020/wordml/sdtdatahash" xmlns:w16se="http://schemas.microsoft.com/office/word/2015/wordml/symex" xmlns:wpg="http://schemas.microsoft.com/office/word/2010/wordprocessingGroup" xmlns:wpi="http://schemas.microsoft.com/office/word/2010/wordprocessingInk" xmlns:wne="http://schemas.microsoft.com/office/word/2006/wordml" xmlns:wps="http://schemas.microsoft.com/office/word/2010/wordprocessingShape" mc:Ignorable="w14 w15 w16se w16cid w16 w16cex w16sdtdh wp14">
   <w:body>
     <w:p>
       <w:pPr>
@@ -1096,6 +1096,7 @@
     </w:p>
     <w:p>
       <w:pPr>
+        <w:jc w:val="both"/>
         <w:rPr>
           <w:lang w:val="en-US"/>
         </w:rPr>
@@ -1111,6 +1112,7 @@
           <w:id w:val="1704133393"/>
           <w:citation/>
         </w:sdtPr>
+        <w:sdtEndPr/>
         <w:sdtContent>
           <w:r>
             <w:rPr>
@@ -1212,7 +1214,7 @@
         <w:rPr>
           <w:lang w:val="en"/>
         </w:rPr>
-        <w:t>When we are thinking about a problem these are steps become unconscious in our minds:</w:t>
+        <w:t>When we are thinking about a problem these steps become unconscious in our minds:</w:t>
       </w:r>
     </w:p>
     <w:p>
@@ -1334,6 +1336,9 @@
       <w:bookmarkEnd w:id="9"/>
     </w:p>
     <w:p>
+      <w:pPr>
+        <w:jc w:val="both"/>
+      </w:pPr>
       <w:r>
         <w:rPr>
           <w:lang w:val="en"/>
@@ -1370,7 +1375,33 @@
         <w:rPr>
           <w:lang w:val="en"/>
         </w:rPr>
-        <w:t>The description of the problem is usually done by ourselves or someone who has it. In this step it is important to clarify all its 'dark' points and to have no doubt as to its wording.</w:t>
+        <w:t xml:space="preserve">The description of the problem is usually done by </w:t>
+      </w:r>
+      <w:proofErr w:type="gramStart"/>
+      <w:r>
+        <w:rPr>
+          <w:lang w:val="en"/>
+        </w:rPr>
+        <w:t>ourselves</w:t>
+      </w:r>
+      <w:proofErr w:type="gramEnd"/>
+      <w:r>
+        <w:rPr>
+          <w:lang w:val="en"/>
+        </w:rPr>
+        <w:t xml:space="preserve"> or someone </w:t>
+      </w:r>
+      <w:r>
+        <w:rPr>
+          <w:lang w:val="en"/>
+        </w:rPr>
+        <w:t>else seeking a solution to one</w:t>
+      </w:r>
+      <w:r>
+        <w:rPr>
+          <w:lang w:val="en"/>
+        </w:rPr>
+        <w:t>. In this step it is important to clarify all its 'dark' points and to have no doubt as to its wording.</w:t>
       </w:r>
     </w:p>
     <w:p>
@@ -1414,7 +1445,33 @@
         <w:rPr>
           <w:lang w:val="en"/>
         </w:rPr>
-        <w:t>Finding the data means what these elements are based on in order to solve a problem, for example in an equation ax</w:t>
+        <w:t>Finding the data means</w:t>
+      </w:r>
+      <w:r>
+        <w:rPr>
+          <w:lang w:val="en"/>
+        </w:rPr>
+        <w:t xml:space="preserve"> identifying</w:t>
+      </w:r>
+      <w:r>
+        <w:rPr>
+          <w:lang w:val="en"/>
+        </w:rPr>
+        <w:t xml:space="preserve"> what these elements are based on </w:t>
+      </w:r>
+      <w:proofErr w:type="gramStart"/>
+      <w:r>
+        <w:rPr>
+          <w:lang w:val="en"/>
+        </w:rPr>
+        <w:t>in order to</w:t>
+      </w:r>
+      <w:proofErr w:type="gramEnd"/>
+      <w:r>
+        <w:rPr>
+          <w:lang w:val="en"/>
+        </w:rPr>
+        <w:t xml:space="preserve"> solve a problem, for example in an equation ax</w:t>
       </w:r>
       <w:r>
         <w:rPr>
@@ -1488,7 +1545,55 @@
         <w:rPr>
           <w:lang w:val="en"/>
         </w:rPr>
-        <w:t>The information that we need to find to deal with the problem. Continuing the previous example information is the x of the equation ax+b=0</w:t>
+        <w:t>The information that we need to find to deal with the problem. Continuing the previous example information is the x of the equation ax</w:t>
+      </w:r>
+      <w:r>
+        <w:rPr>
+          <w:lang w:val="en"/>
+        </w:rPr>
+        <w:t xml:space="preserve"> </w:t>
+      </w:r>
+      <w:r>
+        <w:rPr>
+          <w:lang w:val="en"/>
+        </w:rPr>
+        <w:t>+</w:t>
+      </w:r>
+      <w:r>
+        <w:rPr>
+          <w:lang w:val="en"/>
+        </w:rPr>
+        <w:t xml:space="preserve"> </w:t>
+      </w:r>
+      <w:r>
+        <w:rPr>
+          <w:lang w:val="en"/>
+        </w:rPr>
+        <w:t>b</w:t>
+      </w:r>
+      <w:r>
+        <w:rPr>
+          <w:lang w:val="en"/>
+        </w:rPr>
+        <w:t xml:space="preserve"> </w:t>
+      </w:r>
+      <w:r>
+        <w:rPr>
+          <w:lang w:val="en"/>
+        </w:rPr>
+        <w:t>=</w:t>
+      </w:r>
+      <w:r>
+        <w:rPr>
+          <w:lang w:val="en"/>
+        </w:rPr>
+        <w:t xml:space="preserve"> </w:t>
+      </w:r>
+      <w:r>
+        <w:rPr>
+          <w:lang w:val="en"/>
+        </w:rPr>
+        <w:t>0</w:t>
       </w:r>
       <w:r>
         <w:rPr>
@@ -1533,7 +1638,35 @@
         <w:rPr>
           <w:lang w:val="en"/>
         </w:rPr>
-        <w:t xml:space="preserve">Once we have recognised the data and what is requested, a solution must be found to solve the problem. Often that's not easy. Thus, it is necessary to look for a method or </w:t>
+        <w:t xml:space="preserve">Once we have </w:t>
+      </w:r>
+      <w:proofErr w:type="spellStart"/>
+      <w:r>
+        <w:rPr>
+          <w:lang w:val="en"/>
+        </w:rPr>
+        <w:t>recognised</w:t>
+      </w:r>
+      <w:proofErr w:type="spellEnd"/>
+      <w:r>
+        <w:rPr>
+          <w:lang w:val="en"/>
+        </w:rPr>
+        <w:t xml:space="preserve"> the data and what is requested, a solution must be found to solve the problem. Often </w:t>
+      </w:r>
+      <w:proofErr w:type="gramStart"/>
+      <w:r>
+        <w:rPr>
+          <w:lang w:val="en"/>
+        </w:rPr>
+        <w:t>that's</w:t>
+      </w:r>
+      <w:proofErr w:type="gramEnd"/>
+      <w:r>
+        <w:rPr>
+          <w:lang w:val="en"/>
+        </w:rPr>
+        <w:t xml:space="preserve"> not easy. Thus, it is necessary to look for a method or </w:t>
       </w:r>
       <w:r>
         <w:rPr>
@@ -1547,7 +1680,14 @@
         <w:rPr>
           <w:lang w:val="en"/>
         </w:rPr>
-        <w:t xml:space="preserve">. These steps must lead to a solution </w:t>
+        <w:t xml:space="preserve">. </w:t>
+      </w:r>
+      <w:r>
+        <w:rPr>
+          <w:lang w:val="en"/>
+        </w:rPr>
+        <w:lastRenderedPageBreak/>
+        <w:t xml:space="preserve">These steps must lead to a solution </w:t>
       </w:r>
       <w:r>
         <w:rPr>
@@ -1979,7 +2119,7 @@
 </file>
 
 <file path=word/endnotes.xml><?xml version="1.0" encoding="utf-8"?>
-<w:endnotes xmlns:wpc="http://schemas.microsoft.com/office/word/2010/wordprocessingCanvas" xmlns:cx="http://schemas.microsoft.com/office/drawing/2014/chartex" xmlns:cx1="http://schemas.microsoft.com/office/drawing/2015/9/8/chartex" xmlns:cx2="http://schemas.microsoft.com/office/drawing/2015/10/21/chartex" xmlns:cx3="http://schemas.microsoft.com/office/drawing/2016/5/9/chartex" xmlns:cx4="http://schemas.microsoft.com/office/drawing/2016/5/10/chartex" xmlns:cx5="http://schemas.microsoft.com/office/drawing/2016/5/11/chartex" xmlns:cx6="http://schemas.microsoft.com/office/drawing/2016/5/12/chartex" xmlns:cx7="http://schemas.microsoft.com/office/drawing/2016/5/13/chartex" xmlns:cx8="http://schemas.microsoft.com/office/drawing/2016/5/14/chartex" xmlns:mc="http://schemas.openxmlformats.org/markup-compatibility/2006" xmlns:aink="http://schemas.microsoft.com/office/drawing/2016/ink" xmlns:am3d="http://schemas.microsoft.com/office/drawing/2017/model3d" xmlns:o="urn:schemas-microsoft-com:office:office" xmlns:r="http://schemas.openxmlformats.org/officeDocument/2006/relationships" xmlns:m="http://schemas.openxmlformats.org/officeDocument/2006/math" xmlns:v="urn:schemas-microsoft-com:vml" xmlns:wp14="http://schemas.microsoft.com/office/word/2010/wordprocessingDrawing" xmlns:wp="http://schemas.openxmlformats.org/drawingml/2006/wordprocessingDrawing" xmlns:w10="urn:schemas-microsoft-com:office:word" xmlns:w="http://schemas.openxmlformats.org/wordprocessingml/2006/main" xmlns:w14="http://schemas.microsoft.com/office/word/2010/wordml" xmlns:w15="http://schemas.microsoft.com/office/word/2012/wordml" xmlns:w16cex="http://schemas.microsoft.com/office/word/2018/wordml/cex" xmlns:w16cid="http://schemas.microsoft.com/office/word/2016/wordml/cid" xmlns:w16="http://schemas.microsoft.com/office/word/2018/wordml" xmlns:w16se="http://schemas.microsoft.com/office/word/2015/wordml/symex" xmlns:wpg="http://schemas.microsoft.com/office/word/2010/wordprocessingGroup" xmlns:wpi="http://schemas.microsoft.com/office/word/2010/wordprocessingInk" xmlns:wne="http://schemas.microsoft.com/office/word/2006/wordml" xmlns:wps="http://schemas.microsoft.com/office/word/2010/wordprocessingShape" mc:Ignorable="w14 w15 w16se w16cid w16 w16cex wp14">
+<w:endnotes xmlns:wpc="http://schemas.microsoft.com/office/word/2010/wordprocessingCanvas" xmlns:cx="http://schemas.microsoft.com/office/drawing/2014/chartex" xmlns:cx1="http://schemas.microsoft.com/office/drawing/2015/9/8/chartex" xmlns:cx2="http://schemas.microsoft.com/office/drawing/2015/10/21/chartex" xmlns:cx3="http://schemas.microsoft.com/office/drawing/2016/5/9/chartex" xmlns:cx4="http://schemas.microsoft.com/office/drawing/2016/5/10/chartex" xmlns:cx5="http://schemas.microsoft.com/office/drawing/2016/5/11/chartex" xmlns:cx6="http://schemas.microsoft.com/office/drawing/2016/5/12/chartex" xmlns:cx7="http://schemas.microsoft.com/office/drawing/2016/5/13/chartex" xmlns:cx8="http://schemas.microsoft.com/office/drawing/2016/5/14/chartex" xmlns:mc="http://schemas.openxmlformats.org/markup-compatibility/2006" xmlns:aink="http://schemas.microsoft.com/office/drawing/2016/ink" xmlns:am3d="http://schemas.microsoft.com/office/drawing/2017/model3d" xmlns:o="urn:schemas-microsoft-com:office:office" xmlns:r="http://schemas.openxmlformats.org/officeDocument/2006/relationships" xmlns:m="http://schemas.openxmlformats.org/officeDocument/2006/math" xmlns:v="urn:schemas-microsoft-com:vml" xmlns:wp14="http://schemas.microsoft.com/office/word/2010/wordprocessingDrawing" xmlns:wp="http://schemas.openxmlformats.org/drawingml/2006/wordprocessingDrawing" xmlns:w10="urn:schemas-microsoft-com:office:word" xmlns:w="http://schemas.openxmlformats.org/wordprocessingml/2006/main" xmlns:w14="http://schemas.microsoft.com/office/word/2010/wordml" xmlns:w15="http://schemas.microsoft.com/office/word/2012/wordml" xmlns:w16cex="http://schemas.microsoft.com/office/word/2018/wordml/cex" xmlns:w16cid="http://schemas.microsoft.com/office/word/2016/wordml/cid" xmlns:w16="http://schemas.microsoft.com/office/word/2018/wordml" xmlns:w16sdtdh="http://schemas.microsoft.com/office/word/2020/wordml/sdtdatahash" xmlns:w16se="http://schemas.microsoft.com/office/word/2015/wordml/symex" xmlns:wpg="http://schemas.microsoft.com/office/word/2010/wordprocessingGroup" xmlns:wpi="http://schemas.microsoft.com/office/word/2010/wordprocessingInk" xmlns:wne="http://schemas.microsoft.com/office/word/2006/wordml" xmlns:wps="http://schemas.microsoft.com/office/word/2010/wordprocessingShape" mc:Ignorable="w14 w15 w16se w16cid w16 w16cex w16sdtdh wp14">
   <w:endnote w:type="separator" w:id="-1">
     <w:p>
       <w:pPr>
@@ -2004,7 +2144,7 @@
 </file>
 
 <file path=word/footer1.xml><?xml version="1.0" encoding="utf-8"?>
-<w:ftr xmlns:wpc="http://schemas.microsoft.com/office/word/2010/wordprocessingCanvas" xmlns:cx="http://schemas.microsoft.com/office/drawing/2014/chartex" xmlns:cx1="http://schemas.microsoft.com/office/drawing/2015/9/8/chartex" xmlns:cx2="http://schemas.microsoft.com/office/drawing/2015/10/21/chartex" xmlns:cx3="http://schemas.microsoft.com/office/drawing/2016/5/9/chartex" xmlns:cx4="http://schemas.microsoft.com/office/drawing/2016/5/10/chartex" xmlns:cx5="http://schemas.microsoft.com/office/drawing/2016/5/11/chartex" xmlns:cx6="http://schemas.microsoft.com/office/drawing/2016/5/12/chartex" xmlns:cx7="http://schemas.microsoft.com/office/drawing/2016/5/13/chartex" xmlns:cx8="http://schemas.microsoft.com/office/drawing/2016/5/14/chartex" xmlns:mc="http://schemas.openxmlformats.org/markup-compatibility/2006" xmlns:aink="http://schemas.microsoft.com/office/drawing/2016/ink" xmlns:am3d="http://schemas.microsoft.com/office/drawing/2017/model3d" xmlns:o="urn:schemas-microsoft-com:office:office" xmlns:r="http://schemas.openxmlformats.org/officeDocument/2006/relationships" xmlns:m="http://schemas.openxmlformats.org/officeDocument/2006/math" xmlns:v="urn:schemas-microsoft-com:vml" xmlns:wp14="http://schemas.microsoft.com/office/word/2010/wordprocessingDrawing" xmlns:wp="http://schemas.openxmlformats.org/drawingml/2006/wordprocessingDrawing" xmlns:w10="urn:schemas-microsoft-com:office:word" xmlns:w="http://schemas.openxmlformats.org/wordprocessingml/2006/main" xmlns:w14="http://schemas.microsoft.com/office/word/2010/wordml" xmlns:w15="http://schemas.microsoft.com/office/word/2012/wordml" xmlns:w16cex="http://schemas.microsoft.com/office/word/2018/wordml/cex" xmlns:w16cid="http://schemas.microsoft.com/office/word/2016/wordml/cid" xmlns:w16="http://schemas.microsoft.com/office/word/2018/wordml" xmlns:w16se="http://schemas.microsoft.com/office/word/2015/wordml/symex" xmlns:wpg="http://schemas.microsoft.com/office/word/2010/wordprocessingGroup" xmlns:wpi="http://schemas.microsoft.com/office/word/2010/wordprocessingInk" xmlns:wne="http://schemas.microsoft.com/office/word/2006/wordml" xmlns:wps="http://schemas.microsoft.com/office/word/2010/wordprocessingShape" mc:Ignorable="w14 w15 w16se w16cid w16 w16cex wp14">
+<w:ftr xmlns:wpc="http://schemas.microsoft.com/office/word/2010/wordprocessingCanvas" xmlns:cx="http://schemas.microsoft.com/office/drawing/2014/chartex" xmlns:cx1="http://schemas.microsoft.com/office/drawing/2015/9/8/chartex" xmlns:cx2="http://schemas.microsoft.com/office/drawing/2015/10/21/chartex" xmlns:cx3="http://schemas.microsoft.com/office/drawing/2016/5/9/chartex" xmlns:cx4="http://schemas.microsoft.com/office/drawing/2016/5/10/chartex" xmlns:cx5="http://schemas.microsoft.com/office/drawing/2016/5/11/chartex" xmlns:cx6="http://schemas.microsoft.com/office/drawing/2016/5/12/chartex" xmlns:cx7="http://schemas.microsoft.com/office/drawing/2016/5/13/chartex" xmlns:cx8="http://schemas.microsoft.com/office/drawing/2016/5/14/chartex" xmlns:mc="http://schemas.openxmlformats.org/markup-compatibility/2006" xmlns:aink="http://schemas.microsoft.com/office/drawing/2016/ink" xmlns:am3d="http://schemas.microsoft.com/office/drawing/2017/model3d" xmlns:o="urn:schemas-microsoft-com:office:office" xmlns:r="http://schemas.openxmlformats.org/officeDocument/2006/relationships" xmlns:m="http://schemas.openxmlformats.org/officeDocument/2006/math" xmlns:v="urn:schemas-microsoft-com:vml" xmlns:wp14="http://schemas.microsoft.com/office/word/2010/wordprocessingDrawing" xmlns:wp="http://schemas.openxmlformats.org/drawingml/2006/wordprocessingDrawing" xmlns:w10="urn:schemas-microsoft-com:office:word" xmlns:w="http://schemas.openxmlformats.org/wordprocessingml/2006/main" xmlns:w14="http://schemas.microsoft.com/office/word/2010/wordml" xmlns:w15="http://schemas.microsoft.com/office/word/2012/wordml" xmlns:w16cex="http://schemas.microsoft.com/office/word/2018/wordml/cex" xmlns:w16cid="http://schemas.microsoft.com/office/word/2016/wordml/cid" xmlns:w16="http://schemas.microsoft.com/office/word/2018/wordml" xmlns:w16sdtdh="http://schemas.microsoft.com/office/word/2020/wordml/sdtdatahash" xmlns:w16se="http://schemas.microsoft.com/office/word/2015/wordml/symex" xmlns:wpg="http://schemas.microsoft.com/office/word/2010/wordprocessingGroup" xmlns:wpi="http://schemas.microsoft.com/office/word/2010/wordprocessingInk" xmlns:wne="http://schemas.microsoft.com/office/word/2006/wordml" xmlns:wps="http://schemas.microsoft.com/office/word/2010/wordprocessingShape" mc:Ignorable="w14 w15 w16se w16cid w16 w16cex w16sdtdh wp14">
   <w:p>
     <w:pPr>
       <w:pStyle w:val="a5"/>
@@ -2283,7 +2423,7 @@
 </file>
 
 <file path=word/footer2.xml><?xml version="1.0" encoding="utf-8"?>
-<w:ftr xmlns:wpc="http://schemas.microsoft.com/office/word/2010/wordprocessingCanvas" xmlns:cx="http://schemas.microsoft.com/office/drawing/2014/chartex" xmlns:cx1="http://schemas.microsoft.com/office/drawing/2015/9/8/chartex" xmlns:cx2="http://schemas.microsoft.com/office/drawing/2015/10/21/chartex" xmlns:cx3="http://schemas.microsoft.com/office/drawing/2016/5/9/chartex" xmlns:cx4="http://schemas.microsoft.com/office/drawing/2016/5/10/chartex" xmlns:cx5="http://schemas.microsoft.com/office/drawing/2016/5/11/chartex" xmlns:cx6="http://schemas.microsoft.com/office/drawing/2016/5/12/chartex" xmlns:cx7="http://schemas.microsoft.com/office/drawing/2016/5/13/chartex" xmlns:cx8="http://schemas.microsoft.com/office/drawing/2016/5/14/chartex" xmlns:mc="http://schemas.openxmlformats.org/markup-compatibility/2006" xmlns:aink="http://schemas.microsoft.com/office/drawing/2016/ink" xmlns:am3d="http://schemas.microsoft.com/office/drawing/2017/model3d" xmlns:o="urn:schemas-microsoft-com:office:office" xmlns:r="http://schemas.openxmlformats.org/officeDocument/2006/relationships" xmlns:m="http://schemas.openxmlformats.org/officeDocument/2006/math" xmlns:v="urn:schemas-microsoft-com:vml" xmlns:wp14="http://schemas.microsoft.com/office/word/2010/wordprocessingDrawing" xmlns:wp="http://schemas.openxmlformats.org/drawingml/2006/wordprocessingDrawing" xmlns:w10="urn:schemas-microsoft-com:office:word" xmlns:w="http://schemas.openxmlformats.org/wordprocessingml/2006/main" xmlns:w14="http://schemas.microsoft.com/office/word/2010/wordml" xmlns:w15="http://schemas.microsoft.com/office/word/2012/wordml" xmlns:w16cex="http://schemas.microsoft.com/office/word/2018/wordml/cex" xmlns:w16cid="http://schemas.microsoft.com/office/word/2016/wordml/cid" xmlns:w16="http://schemas.microsoft.com/office/word/2018/wordml" xmlns:w16se="http://schemas.microsoft.com/office/word/2015/wordml/symex" xmlns:wpg="http://schemas.microsoft.com/office/word/2010/wordprocessingGroup" xmlns:wpi="http://schemas.microsoft.com/office/word/2010/wordprocessingInk" xmlns:wne="http://schemas.microsoft.com/office/word/2006/wordml" xmlns:wps="http://schemas.microsoft.com/office/word/2010/wordprocessingShape" mc:Ignorable="w14 w15 w16se w16cid w16 w16cex wp14">
+<w:ftr xmlns:wpc="http://schemas.microsoft.com/office/word/2010/wordprocessingCanvas" xmlns:cx="http://schemas.microsoft.com/office/drawing/2014/chartex" xmlns:cx1="http://schemas.microsoft.com/office/drawing/2015/9/8/chartex" xmlns:cx2="http://schemas.microsoft.com/office/drawing/2015/10/21/chartex" xmlns:cx3="http://schemas.microsoft.com/office/drawing/2016/5/9/chartex" xmlns:cx4="http://schemas.microsoft.com/office/drawing/2016/5/10/chartex" xmlns:cx5="http://schemas.microsoft.com/office/drawing/2016/5/11/chartex" xmlns:cx6="http://schemas.microsoft.com/office/drawing/2016/5/12/chartex" xmlns:cx7="http://schemas.microsoft.com/office/drawing/2016/5/13/chartex" xmlns:cx8="http://schemas.microsoft.com/office/drawing/2016/5/14/chartex" xmlns:mc="http://schemas.openxmlformats.org/markup-compatibility/2006" xmlns:aink="http://schemas.microsoft.com/office/drawing/2016/ink" xmlns:am3d="http://schemas.microsoft.com/office/drawing/2017/model3d" xmlns:o="urn:schemas-microsoft-com:office:office" xmlns:r="http://schemas.openxmlformats.org/officeDocument/2006/relationships" xmlns:m="http://schemas.openxmlformats.org/officeDocument/2006/math" xmlns:v="urn:schemas-microsoft-com:vml" xmlns:wp14="http://schemas.microsoft.com/office/word/2010/wordprocessingDrawing" xmlns:wp="http://schemas.openxmlformats.org/drawingml/2006/wordprocessingDrawing" xmlns:w10="urn:schemas-microsoft-com:office:word" xmlns:w="http://schemas.openxmlformats.org/wordprocessingml/2006/main" xmlns:w14="http://schemas.microsoft.com/office/word/2010/wordml" xmlns:w15="http://schemas.microsoft.com/office/word/2012/wordml" xmlns:w16cex="http://schemas.microsoft.com/office/word/2018/wordml/cex" xmlns:w16cid="http://schemas.microsoft.com/office/word/2016/wordml/cid" xmlns:w16="http://schemas.microsoft.com/office/word/2018/wordml" xmlns:w16sdtdh="http://schemas.microsoft.com/office/word/2020/wordml/sdtdatahash" xmlns:w16se="http://schemas.microsoft.com/office/word/2015/wordml/symex" xmlns:wpg="http://schemas.microsoft.com/office/word/2010/wordprocessingGroup" xmlns:wpi="http://schemas.microsoft.com/office/word/2010/wordprocessingInk" xmlns:wne="http://schemas.microsoft.com/office/word/2006/wordml" xmlns:wps="http://schemas.microsoft.com/office/word/2010/wordprocessingShape" mc:Ignorable="w14 w15 w16se w16cid w16 w16cex w16sdtdh wp14">
   <w:p>
     <w:pPr>
       <w:pStyle w:val="a5"/>
@@ -2540,7 +2680,7 @@
 </file>
 
 <file path=word/footer3.xml><?xml version="1.0" encoding="utf-8"?>
-<w:ftr xmlns:wpc="http://schemas.microsoft.com/office/word/2010/wordprocessingCanvas" xmlns:cx="http://schemas.microsoft.com/office/drawing/2014/chartex" xmlns:cx1="http://schemas.microsoft.com/office/drawing/2015/9/8/chartex" xmlns:cx2="http://schemas.microsoft.com/office/drawing/2015/10/21/chartex" xmlns:cx3="http://schemas.microsoft.com/office/drawing/2016/5/9/chartex" xmlns:cx4="http://schemas.microsoft.com/office/drawing/2016/5/10/chartex" xmlns:cx5="http://schemas.microsoft.com/office/drawing/2016/5/11/chartex" xmlns:cx6="http://schemas.microsoft.com/office/drawing/2016/5/12/chartex" xmlns:cx7="http://schemas.microsoft.com/office/drawing/2016/5/13/chartex" xmlns:cx8="http://schemas.microsoft.com/office/drawing/2016/5/14/chartex" xmlns:mc="http://schemas.openxmlformats.org/markup-compatibility/2006" xmlns:aink="http://schemas.microsoft.com/office/drawing/2016/ink" xmlns:am3d="http://schemas.microsoft.com/office/drawing/2017/model3d" xmlns:o="urn:schemas-microsoft-com:office:office" xmlns:r="http://schemas.openxmlformats.org/officeDocument/2006/relationships" xmlns:m="http://schemas.openxmlformats.org/officeDocument/2006/math" xmlns:v="urn:schemas-microsoft-com:vml" xmlns:wp14="http://schemas.microsoft.com/office/word/2010/wordprocessingDrawing" xmlns:wp="http://schemas.openxmlformats.org/drawingml/2006/wordprocessingDrawing" xmlns:w10="urn:schemas-microsoft-com:office:word" xmlns:w="http://schemas.openxmlformats.org/wordprocessingml/2006/main" xmlns:w14="http://schemas.microsoft.com/office/word/2010/wordml" xmlns:w15="http://schemas.microsoft.com/office/word/2012/wordml" xmlns:w16cex="http://schemas.microsoft.com/office/word/2018/wordml/cex" xmlns:w16cid="http://schemas.microsoft.com/office/word/2016/wordml/cid" xmlns:w16="http://schemas.microsoft.com/office/word/2018/wordml" xmlns:w16se="http://schemas.microsoft.com/office/word/2015/wordml/symex" xmlns:wpg="http://schemas.microsoft.com/office/word/2010/wordprocessingGroup" xmlns:wpi="http://schemas.microsoft.com/office/word/2010/wordprocessingInk" xmlns:wne="http://schemas.microsoft.com/office/word/2006/wordml" xmlns:wps="http://schemas.microsoft.com/office/word/2010/wordprocessingShape" mc:Ignorable="w14 w15 w16se w16cid w16 w16cex wp14">
+<w:ftr xmlns:wpc="http://schemas.microsoft.com/office/word/2010/wordprocessingCanvas" xmlns:cx="http://schemas.microsoft.com/office/drawing/2014/chartex" xmlns:cx1="http://schemas.microsoft.com/office/drawing/2015/9/8/chartex" xmlns:cx2="http://schemas.microsoft.com/office/drawing/2015/10/21/chartex" xmlns:cx3="http://schemas.microsoft.com/office/drawing/2016/5/9/chartex" xmlns:cx4="http://schemas.microsoft.com/office/drawing/2016/5/10/chartex" xmlns:cx5="http://schemas.microsoft.com/office/drawing/2016/5/11/chartex" xmlns:cx6="http://schemas.microsoft.com/office/drawing/2016/5/12/chartex" xmlns:cx7="http://schemas.microsoft.com/office/drawing/2016/5/13/chartex" xmlns:cx8="http://schemas.microsoft.com/office/drawing/2016/5/14/chartex" xmlns:mc="http://schemas.openxmlformats.org/markup-compatibility/2006" xmlns:aink="http://schemas.microsoft.com/office/drawing/2016/ink" xmlns:am3d="http://schemas.microsoft.com/office/drawing/2017/model3d" xmlns:o="urn:schemas-microsoft-com:office:office" xmlns:r="http://schemas.openxmlformats.org/officeDocument/2006/relationships" xmlns:m="http://schemas.openxmlformats.org/officeDocument/2006/math" xmlns:v="urn:schemas-microsoft-com:vml" xmlns:wp14="http://schemas.microsoft.com/office/word/2010/wordprocessingDrawing" xmlns:wp="http://schemas.openxmlformats.org/drawingml/2006/wordprocessingDrawing" xmlns:w10="urn:schemas-microsoft-com:office:word" xmlns:w="http://schemas.openxmlformats.org/wordprocessingml/2006/main" xmlns:w14="http://schemas.microsoft.com/office/word/2010/wordml" xmlns:w15="http://schemas.microsoft.com/office/word/2012/wordml" xmlns:w16cex="http://schemas.microsoft.com/office/word/2018/wordml/cex" xmlns:w16cid="http://schemas.microsoft.com/office/word/2016/wordml/cid" xmlns:w16="http://schemas.microsoft.com/office/word/2018/wordml" xmlns:w16sdtdh="http://schemas.microsoft.com/office/word/2020/wordml/sdtdatahash" xmlns:w16se="http://schemas.microsoft.com/office/word/2015/wordml/symex" xmlns:wpg="http://schemas.microsoft.com/office/word/2010/wordprocessingGroup" xmlns:wpi="http://schemas.microsoft.com/office/word/2010/wordprocessingInk" xmlns:wne="http://schemas.microsoft.com/office/word/2006/wordml" xmlns:wps="http://schemas.microsoft.com/office/word/2010/wordprocessingShape" mc:Ignorable="w14 w15 w16se w16cid w16 w16cex w16sdtdh wp14">
   <w:p>
     <w:pPr>
       <w:pStyle w:val="a5"/>
@@ -2715,7 +2855,7 @@
               <v:stroke joinstyle="miter"/>
               <v:path gradientshapeok="t" o:connecttype="rect"/>
             </v:shapetype>
-            <v:shape id="_x0000_s1031" type="#_x0000_t202" style="position:absolute;margin-left:445.9pt;margin-top:-.4pt;width:37.95pt;height:30pt;z-index:251797504;visibility:visible;mso-wrap-style:square;mso-width-percent:0;mso-height-percent:0;mso-wrap-distance-left:9pt;mso-wrap-distance-top:3.6pt;mso-wrap-distance-right:9pt;mso-wrap-distance-bottom:3.6pt;mso-position-horizontal:absolute;mso-position-horizontal-relative:text;mso-position-vertical:absolute;mso-position-vertical-relative:text;mso-width-percent:0;mso-height-percent:0;mso-width-relative:margin;mso-height-relative:margin;v-text-anchor:top" o:gfxdata="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" filled="f" stroked="f">
+            <v:shape id="_x0000_s1037" type="#_x0000_t202" style="position:absolute;margin-left:445.9pt;margin-top:-.4pt;width:37.95pt;height:30pt;z-index:251797504;visibility:visible;mso-wrap-style:square;mso-width-percent:0;mso-height-percent:0;mso-wrap-distance-left:9pt;mso-wrap-distance-top:3.6pt;mso-wrap-distance-right:9pt;mso-wrap-distance-bottom:3.6pt;mso-position-horizontal:absolute;mso-position-horizontal-relative:text;mso-position-vertical:absolute;mso-position-vertical-relative:text;mso-width-percent:0;mso-height-percent:0;mso-width-relative:margin;mso-height-relative:margin;v-text-anchor:top" o:gfxdata="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" filled="f" stroked="f">
               <v:textbox>
                 <w:txbxContent>
                   <w:p>
@@ -2879,7 +3019,7 @@
         </mc:Choice>
         <mc:Fallback>
           <w:pict>
-            <v:group w14:anchorId="735CB985" id="Ομάδα 4" o:spid="_x0000_s1032" style="position:absolute;margin-left:112.75pt;margin-top:-4.2pt;width:192.5pt;height:38.8pt;z-index:-251527168;mso-width-relative:margin;mso-height-relative:margin" coordsize="30317,5610" o:gfxdata="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">
+            <v:group w14:anchorId="735CB985" id="_x0000_s1038" style="position:absolute;margin-left:112.75pt;margin-top:-4.2pt;width:192.5pt;height:38.8pt;z-index:-251527168;mso-width-relative:margin;mso-height-relative:margin" coordsize="30317,5610" o:gfxdata="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">
               <v:shapetype id="_x0000_t75" coordsize="21600,21600" o:spt="75" o:preferrelative="t" path="m@4@5l@4@11@9@11@9@5xe" filled="f" stroked="f">
                 <v:stroke joinstyle="miter"/>
                 <v:formulas>
@@ -2899,10 +3039,10 @@
                 <v:path o:extrusionok="f" gradientshapeok="t" o:connecttype="rect"/>
                 <o:lock v:ext="edit" aspectratio="t"/>
               </v:shapetype>
-              <v:shape id="Εικόνα 2" o:spid="_x0000_s1033" type="#_x0000_t75" style="position:absolute;width:4403;height:4403;visibility:visible;mso-wrap-style:square" o:gfxdata="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">
+              <v:shape id="Εικόνα 2" o:spid="_x0000_s1039" type="#_x0000_t75" style="position:absolute;width:4403;height:4403;visibility:visible;mso-wrap-style:square" o:gfxdata="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">
                 <v:imagedata r:id="rId4" o:title=""/>
               </v:shape>
-              <v:shape id="TextBox 9" o:spid="_x0000_s1034" type="#_x0000_t202" style="position:absolute;left:3787;top:683;width:26530;height:4927;visibility:visible;mso-wrap-style:square;v-text-anchor:top" o:gfxdata="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" filled="f" stroked="f">
+              <v:shape id="TextBox 9" o:spid="_x0000_s1040" type="#_x0000_t202" style="position:absolute;left:3787;top:683;width:26530;height:4927;visibility:visible;mso-wrap-style:square;v-text-anchor:top" o:gfxdata="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" filled="f" stroked="f">
                 <v:textbox>
                   <w:txbxContent>
                     <w:p>
@@ -2937,7 +3077,7 @@
 </file>
 
 <file path=word/footer4.xml><?xml version="1.0" encoding="utf-8"?>
-<w:ftr xmlns:wpc="http://schemas.microsoft.com/office/word/2010/wordprocessingCanvas" xmlns:cx="http://schemas.microsoft.com/office/drawing/2014/chartex" xmlns:cx1="http://schemas.microsoft.com/office/drawing/2015/9/8/chartex" xmlns:cx2="http://schemas.microsoft.com/office/drawing/2015/10/21/chartex" xmlns:cx3="http://schemas.microsoft.com/office/drawing/2016/5/9/chartex" xmlns:cx4="http://schemas.microsoft.com/office/drawing/2016/5/10/chartex" xmlns:cx5="http://schemas.microsoft.com/office/drawing/2016/5/11/chartex" xmlns:cx6="http://schemas.microsoft.com/office/drawing/2016/5/12/chartex" xmlns:cx7="http://schemas.microsoft.com/office/drawing/2016/5/13/chartex" xmlns:cx8="http://schemas.microsoft.com/office/drawing/2016/5/14/chartex" xmlns:mc="http://schemas.openxmlformats.org/markup-compatibility/2006" xmlns:aink="http://schemas.microsoft.com/office/drawing/2016/ink" xmlns:am3d="http://schemas.microsoft.com/office/drawing/2017/model3d" xmlns:o="urn:schemas-microsoft-com:office:office" xmlns:r="http://schemas.openxmlformats.org/officeDocument/2006/relationships" xmlns:m="http://schemas.openxmlformats.org/officeDocument/2006/math" xmlns:v="urn:schemas-microsoft-com:vml" xmlns:wp14="http://schemas.microsoft.com/office/word/2010/wordprocessingDrawing" xmlns:wp="http://schemas.openxmlformats.org/drawingml/2006/wordprocessingDrawing" xmlns:w10="urn:schemas-microsoft-com:office:word" xmlns:w="http://schemas.openxmlformats.org/wordprocessingml/2006/main" xmlns:w14="http://schemas.microsoft.com/office/word/2010/wordml" xmlns:w15="http://schemas.microsoft.com/office/word/2012/wordml" xmlns:w16cex="http://schemas.microsoft.com/office/word/2018/wordml/cex" xmlns:w16cid="http://schemas.microsoft.com/office/word/2016/wordml/cid" xmlns:w16="http://schemas.microsoft.com/office/word/2018/wordml" xmlns:w16se="http://schemas.microsoft.com/office/word/2015/wordml/symex" xmlns:wpg="http://schemas.microsoft.com/office/word/2010/wordprocessingGroup" xmlns:wpi="http://schemas.microsoft.com/office/word/2010/wordprocessingInk" xmlns:wne="http://schemas.microsoft.com/office/word/2006/wordml" xmlns:wps="http://schemas.microsoft.com/office/word/2010/wordprocessingShape" mc:Ignorable="w14 w15 w16se w16cid w16 w16cex wp14">
+<w:ftr xmlns:wpc="http://schemas.microsoft.com/office/word/2010/wordprocessingCanvas" xmlns:cx="http://schemas.microsoft.com/office/drawing/2014/chartex" xmlns:cx1="http://schemas.microsoft.com/office/drawing/2015/9/8/chartex" xmlns:cx2="http://schemas.microsoft.com/office/drawing/2015/10/21/chartex" xmlns:cx3="http://schemas.microsoft.com/office/drawing/2016/5/9/chartex" xmlns:cx4="http://schemas.microsoft.com/office/drawing/2016/5/10/chartex" xmlns:cx5="http://schemas.microsoft.com/office/drawing/2016/5/11/chartex" xmlns:cx6="http://schemas.microsoft.com/office/drawing/2016/5/12/chartex" xmlns:cx7="http://schemas.microsoft.com/office/drawing/2016/5/13/chartex" xmlns:cx8="http://schemas.microsoft.com/office/drawing/2016/5/14/chartex" xmlns:mc="http://schemas.openxmlformats.org/markup-compatibility/2006" xmlns:aink="http://schemas.microsoft.com/office/drawing/2016/ink" xmlns:am3d="http://schemas.microsoft.com/office/drawing/2017/model3d" xmlns:o="urn:schemas-microsoft-com:office:office" xmlns:r="http://schemas.openxmlformats.org/officeDocument/2006/relationships" xmlns:m="http://schemas.openxmlformats.org/officeDocument/2006/math" xmlns:v="urn:schemas-microsoft-com:vml" xmlns:wp14="http://schemas.microsoft.com/office/word/2010/wordprocessingDrawing" xmlns:wp="http://schemas.openxmlformats.org/drawingml/2006/wordprocessingDrawing" xmlns:w10="urn:schemas-microsoft-com:office:word" xmlns:w="http://schemas.openxmlformats.org/wordprocessingml/2006/main" xmlns:w14="http://schemas.microsoft.com/office/word/2010/wordml" xmlns:w15="http://schemas.microsoft.com/office/word/2012/wordml" xmlns:w16cex="http://schemas.microsoft.com/office/word/2018/wordml/cex" xmlns:w16cid="http://schemas.microsoft.com/office/word/2016/wordml/cid" xmlns:w16="http://schemas.microsoft.com/office/word/2018/wordml" xmlns:w16sdtdh="http://schemas.microsoft.com/office/word/2020/wordml/sdtdatahash" xmlns:w16se="http://schemas.microsoft.com/office/word/2015/wordml/symex" xmlns:wpg="http://schemas.microsoft.com/office/word/2010/wordprocessingGroup" xmlns:wpi="http://schemas.microsoft.com/office/word/2010/wordprocessingInk" xmlns:wne="http://schemas.microsoft.com/office/word/2006/wordml" xmlns:wps="http://schemas.microsoft.com/office/word/2010/wordprocessingShape" mc:Ignorable="w14 w15 w16se w16cid w16 w16cex w16sdtdh wp14">
   <w:p>
     <w:pPr>
       <w:pStyle w:val="a5"/>
@@ -3132,7 +3272,7 @@
         </mc:Choice>
         <mc:Fallback>
           <w:pict>
-            <v:group w14:anchorId="5361EB66" id="_x0000_s1035" style="position:absolute;margin-left:97.8pt;margin-top:-9.5pt;width:238.7pt;height:44.2pt;z-index:-251521024" coordsize="30317,5610" o:gfxdata="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">
+            <v:group w14:anchorId="5361EB66" id="_x0000_s1041" style="position:absolute;margin-left:97.8pt;margin-top:-9.5pt;width:238.7pt;height:44.2pt;z-index:-251521024" coordsize="30317,5610" o:gfxdata="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">
               <v:shapetype id="_x0000_t75" coordsize="21600,21600" o:spt="75" o:preferrelative="t" path="m@4@5l@4@11@9@11@9@5xe" filled="f" stroked="f">
                 <v:stroke joinstyle="miter"/>
                 <v:formulas>
@@ -3152,14 +3292,14 @@
                 <v:path o:extrusionok="f" gradientshapeok="t" o:connecttype="rect"/>
                 <o:lock v:ext="edit" aspectratio="t"/>
               </v:shapetype>
-              <v:shape id="Εικόνα 8" o:spid="_x0000_s1036" type="#_x0000_t75" style="position:absolute;width:4403;height:4403;visibility:visible;mso-wrap-style:square" o:gfxdata="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">
+              <v:shape id="Εικόνα 8" o:spid="_x0000_s1042" type="#_x0000_t75" style="position:absolute;width:4403;height:4403;visibility:visible;mso-wrap-style:square" o:gfxdata="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">
                 <v:imagedata r:id="rId4" o:title=""/>
               </v:shape>
               <v:shapetype id="_x0000_t202" coordsize="21600,21600" o:spt="202" path="m,l,21600r21600,l21600,xe">
                 <v:stroke joinstyle="miter"/>
                 <v:path gradientshapeok="t" o:connecttype="rect"/>
               </v:shapetype>
-              <v:shape id="TextBox 9" o:spid="_x0000_s1037" type="#_x0000_t202" style="position:absolute;left:3787;top:683;width:26530;height:4927;visibility:visible;mso-wrap-style:square;v-text-anchor:top" o:gfxdata="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" filled="f" stroked="f">
+              <v:shape id="TextBox 9" o:spid="_x0000_s1043" type="#_x0000_t202" style="position:absolute;left:3787;top:683;width:26530;height:4927;visibility:visible;mso-wrap-style:square;v-text-anchor:top" o:gfxdata="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" filled="f" stroked="f">
                 <v:textbox style="mso-fit-shape-to-text:t">
                   <w:txbxContent>
                     <w:p>
@@ -3194,7 +3334,7 @@
 </file>
 
 <file path=word/footnotes.xml><?xml version="1.0" encoding="utf-8"?>
-<w:footnotes xmlns:wpc="http://schemas.microsoft.com/office/word/2010/wordprocessingCanvas" xmlns:cx="http://schemas.microsoft.com/office/drawing/2014/chartex" xmlns:cx1="http://schemas.microsoft.com/office/drawing/2015/9/8/chartex" xmlns:cx2="http://schemas.microsoft.com/office/drawing/2015/10/21/chartex" xmlns:cx3="http://schemas.microsoft.com/office/drawing/2016/5/9/chartex" xmlns:cx4="http://schemas.microsoft.com/office/drawing/2016/5/10/chartex" xmlns:cx5="http://schemas.microsoft.com/office/drawing/2016/5/11/chartex" xmlns:cx6="http://schemas.microsoft.com/office/drawing/2016/5/12/chartex" xmlns:cx7="http://schemas.microsoft.com/office/drawing/2016/5/13/chartex" xmlns:cx8="http://schemas.microsoft.com/office/drawing/2016/5/14/chartex" xmlns:mc="http://schemas.openxmlformats.org/markup-compatibility/2006" xmlns:aink="http://schemas.microsoft.com/office/drawing/2016/ink" xmlns:am3d="http://schemas.microsoft.com/office/drawing/2017/model3d" xmlns:o="urn:schemas-microsoft-com:office:office" xmlns:r="http://schemas.openxmlformats.org/officeDocument/2006/relationships" xmlns:m="http://schemas.openxmlformats.org/officeDocument/2006/math" xmlns:v="urn:schemas-microsoft-com:vml" xmlns:wp14="http://schemas.microsoft.com/office/word/2010/wordprocessingDrawing" xmlns:wp="http://schemas.openxmlformats.org/drawingml/2006/wordprocessingDrawing" xmlns:w10="urn:schemas-microsoft-com:office:word" xmlns:w="http://schemas.openxmlformats.org/wordprocessingml/2006/main" xmlns:w14="http://schemas.microsoft.com/office/word/2010/wordml" xmlns:w15="http://schemas.microsoft.com/office/word/2012/wordml" xmlns:w16cex="http://schemas.microsoft.com/office/word/2018/wordml/cex" xmlns:w16cid="http://schemas.microsoft.com/office/word/2016/wordml/cid" xmlns:w16="http://schemas.microsoft.com/office/word/2018/wordml" xmlns:w16se="http://schemas.microsoft.com/office/word/2015/wordml/symex" xmlns:wpg="http://schemas.microsoft.com/office/word/2010/wordprocessingGroup" xmlns:wpi="http://schemas.microsoft.com/office/word/2010/wordprocessingInk" xmlns:wne="http://schemas.microsoft.com/office/word/2006/wordml" xmlns:wps="http://schemas.microsoft.com/office/word/2010/wordprocessingShape" mc:Ignorable="w14 w15 w16se w16cid w16 w16cex wp14">
+<w:footnotes xmlns:wpc="http://schemas.microsoft.com/office/word/2010/wordprocessingCanvas" xmlns:cx="http://schemas.microsoft.com/office/drawing/2014/chartex" xmlns:cx1="http://schemas.microsoft.com/office/drawing/2015/9/8/chartex" xmlns:cx2="http://schemas.microsoft.com/office/drawing/2015/10/21/chartex" xmlns:cx3="http://schemas.microsoft.com/office/drawing/2016/5/9/chartex" xmlns:cx4="http://schemas.microsoft.com/office/drawing/2016/5/10/chartex" xmlns:cx5="http://schemas.microsoft.com/office/drawing/2016/5/11/chartex" xmlns:cx6="http://schemas.microsoft.com/office/drawing/2016/5/12/chartex" xmlns:cx7="http://schemas.microsoft.com/office/drawing/2016/5/13/chartex" xmlns:cx8="http://schemas.microsoft.com/office/drawing/2016/5/14/chartex" xmlns:mc="http://schemas.openxmlformats.org/markup-compatibility/2006" xmlns:aink="http://schemas.microsoft.com/office/drawing/2016/ink" xmlns:am3d="http://schemas.microsoft.com/office/drawing/2017/model3d" xmlns:o="urn:schemas-microsoft-com:office:office" xmlns:r="http://schemas.openxmlformats.org/officeDocument/2006/relationships" xmlns:m="http://schemas.openxmlformats.org/officeDocument/2006/math" xmlns:v="urn:schemas-microsoft-com:vml" xmlns:wp14="http://schemas.microsoft.com/office/word/2010/wordprocessingDrawing" xmlns:wp="http://schemas.openxmlformats.org/drawingml/2006/wordprocessingDrawing" xmlns:w10="urn:schemas-microsoft-com:office:word" xmlns:w="http://schemas.openxmlformats.org/wordprocessingml/2006/main" xmlns:w14="http://schemas.microsoft.com/office/word/2010/wordml" xmlns:w15="http://schemas.microsoft.com/office/word/2012/wordml" xmlns:w16cex="http://schemas.microsoft.com/office/word/2018/wordml/cex" xmlns:w16cid="http://schemas.microsoft.com/office/word/2016/wordml/cid" xmlns:w16="http://schemas.microsoft.com/office/word/2018/wordml" xmlns:w16sdtdh="http://schemas.microsoft.com/office/word/2020/wordml/sdtdatahash" xmlns:w16se="http://schemas.microsoft.com/office/word/2015/wordml/symex" xmlns:wpg="http://schemas.microsoft.com/office/word/2010/wordprocessingGroup" xmlns:wpi="http://schemas.microsoft.com/office/word/2010/wordprocessingInk" xmlns:wne="http://schemas.microsoft.com/office/word/2006/wordml" xmlns:wps="http://schemas.microsoft.com/office/word/2010/wordprocessingShape" mc:Ignorable="w14 w15 w16se w16cid w16 w16cex w16sdtdh wp14">
   <w:footnote w:type="separator" w:id="-1">
     <w:p>
       <w:pPr>
@@ -3219,7 +3359,7 @@
 </file>
 
 <file path=word/header1.xml><?xml version="1.0" encoding="utf-8"?>
-<w:hdr xmlns:wpc="http://schemas.microsoft.com/office/word/2010/wordprocessingCanvas" xmlns:cx="http://schemas.microsoft.com/office/drawing/2014/chartex" xmlns:cx1="http://schemas.microsoft.com/office/drawing/2015/9/8/chartex" xmlns:cx2="http://schemas.microsoft.com/office/drawing/2015/10/21/chartex" xmlns:cx3="http://schemas.microsoft.com/office/drawing/2016/5/9/chartex" xmlns:cx4="http://schemas.microsoft.com/office/drawing/2016/5/10/chartex" xmlns:cx5="http://schemas.microsoft.com/office/drawing/2016/5/11/chartex" xmlns:cx6="http://schemas.microsoft.com/office/drawing/2016/5/12/chartex" xmlns:cx7="http://schemas.microsoft.com/office/drawing/2016/5/13/chartex" xmlns:cx8="http://schemas.microsoft.com/office/drawing/2016/5/14/chartex" xmlns:mc="http://schemas.openxmlformats.org/markup-compatibility/2006" xmlns:aink="http://schemas.microsoft.com/office/drawing/2016/ink" xmlns:am3d="http://schemas.microsoft.com/office/drawing/2017/model3d" xmlns:o="urn:schemas-microsoft-com:office:office" xmlns:r="http://schemas.openxmlformats.org/officeDocument/2006/relationships" xmlns:m="http://schemas.openxmlformats.org/officeDocument/2006/math" xmlns:v="urn:schemas-microsoft-com:vml" xmlns:wp14="http://schemas.microsoft.com/office/word/2010/wordprocessingDrawing" xmlns:wp="http://schemas.openxmlformats.org/drawingml/2006/wordprocessingDrawing" xmlns:w10="urn:schemas-microsoft-com:office:word" xmlns:w="http://schemas.openxmlformats.org/wordprocessingml/2006/main" xmlns:w14="http://schemas.microsoft.com/office/word/2010/wordml" xmlns:w15="http://schemas.microsoft.com/office/word/2012/wordml" xmlns:w16cex="http://schemas.microsoft.com/office/word/2018/wordml/cex" xmlns:w16cid="http://schemas.microsoft.com/office/word/2016/wordml/cid" xmlns:w16="http://schemas.microsoft.com/office/word/2018/wordml" xmlns:w16se="http://schemas.microsoft.com/office/word/2015/wordml/symex" xmlns:wpg="http://schemas.microsoft.com/office/word/2010/wordprocessingGroup" xmlns:wpi="http://schemas.microsoft.com/office/word/2010/wordprocessingInk" xmlns:wne="http://schemas.microsoft.com/office/word/2006/wordml" xmlns:wps="http://schemas.microsoft.com/office/word/2010/wordprocessingShape" mc:Ignorable="w14 w15 w16se w16cid w16 w16cex wp14">
+<w:hdr xmlns:wpc="http://schemas.microsoft.com/office/word/2010/wordprocessingCanvas" xmlns:cx="http://schemas.microsoft.com/office/drawing/2014/chartex" xmlns:cx1="http://schemas.microsoft.com/office/drawing/2015/9/8/chartex" xmlns:cx2="http://schemas.microsoft.com/office/drawing/2015/10/21/chartex" xmlns:cx3="http://schemas.microsoft.com/office/drawing/2016/5/9/chartex" xmlns:cx4="http://schemas.microsoft.com/office/drawing/2016/5/10/chartex" xmlns:cx5="http://schemas.microsoft.com/office/drawing/2016/5/11/chartex" xmlns:cx6="http://schemas.microsoft.com/office/drawing/2016/5/12/chartex" xmlns:cx7="http://schemas.microsoft.com/office/drawing/2016/5/13/chartex" xmlns:cx8="http://schemas.microsoft.com/office/drawing/2016/5/14/chartex" xmlns:mc="http://schemas.openxmlformats.org/markup-compatibility/2006" xmlns:aink="http://schemas.microsoft.com/office/drawing/2016/ink" xmlns:am3d="http://schemas.microsoft.com/office/drawing/2017/model3d" xmlns:o="urn:schemas-microsoft-com:office:office" xmlns:r="http://schemas.openxmlformats.org/officeDocument/2006/relationships" xmlns:m="http://schemas.openxmlformats.org/officeDocument/2006/math" xmlns:v="urn:schemas-microsoft-com:vml" xmlns:wp14="http://schemas.microsoft.com/office/word/2010/wordprocessingDrawing" xmlns:wp="http://schemas.openxmlformats.org/drawingml/2006/wordprocessingDrawing" xmlns:w10="urn:schemas-microsoft-com:office:word" xmlns:w="http://schemas.openxmlformats.org/wordprocessingml/2006/main" xmlns:w14="http://schemas.microsoft.com/office/word/2010/wordml" xmlns:w15="http://schemas.microsoft.com/office/word/2012/wordml" xmlns:w16cex="http://schemas.microsoft.com/office/word/2018/wordml/cex" xmlns:w16cid="http://schemas.microsoft.com/office/word/2016/wordml/cid" xmlns:w16="http://schemas.microsoft.com/office/word/2018/wordml" xmlns:w16sdtdh="http://schemas.microsoft.com/office/word/2020/wordml/sdtdatahash" xmlns:w16se="http://schemas.microsoft.com/office/word/2015/wordml/symex" xmlns:wpg="http://schemas.microsoft.com/office/word/2010/wordprocessingGroup" xmlns:wpi="http://schemas.microsoft.com/office/word/2010/wordprocessingInk" xmlns:wne="http://schemas.microsoft.com/office/word/2006/wordml" xmlns:wps="http://schemas.microsoft.com/office/word/2010/wordprocessingShape" mc:Ignorable="w14 w15 w16se w16cid w16 w16cex w16sdtdh wp14">
   <w:p>
     <w:pPr>
       <w:pStyle w:val="a4"/>
@@ -3310,7 +3450,7 @@
 </file>
 
 <file path=word/header2.xml><?xml version="1.0" encoding="utf-8"?>
-<w:hdr xmlns:wpc="http://schemas.microsoft.com/office/word/2010/wordprocessingCanvas" xmlns:cx="http://schemas.microsoft.com/office/drawing/2014/chartex" xmlns:cx1="http://schemas.microsoft.com/office/drawing/2015/9/8/chartex" xmlns:cx2="http://schemas.microsoft.com/office/drawing/2015/10/21/chartex" xmlns:cx3="http://schemas.microsoft.com/office/drawing/2016/5/9/chartex" xmlns:cx4="http://schemas.microsoft.com/office/drawing/2016/5/10/chartex" xmlns:cx5="http://schemas.microsoft.com/office/drawing/2016/5/11/chartex" xmlns:cx6="http://schemas.microsoft.com/office/drawing/2016/5/12/chartex" xmlns:cx7="http://schemas.microsoft.com/office/drawing/2016/5/13/chartex" xmlns:cx8="http://schemas.microsoft.com/office/drawing/2016/5/14/chartex" xmlns:mc="http://schemas.openxmlformats.org/markup-compatibility/2006" xmlns:aink="http://schemas.microsoft.com/office/drawing/2016/ink" xmlns:am3d="http://schemas.microsoft.com/office/drawing/2017/model3d" xmlns:o="urn:schemas-microsoft-com:office:office" xmlns:r="http://schemas.openxmlformats.org/officeDocument/2006/relationships" xmlns:m="http://schemas.openxmlformats.org/officeDocument/2006/math" xmlns:v="urn:schemas-microsoft-com:vml" xmlns:wp14="http://schemas.microsoft.com/office/word/2010/wordprocessingDrawing" xmlns:wp="http://schemas.openxmlformats.org/drawingml/2006/wordprocessingDrawing" xmlns:w10="urn:schemas-microsoft-com:office:word" xmlns:w="http://schemas.openxmlformats.org/wordprocessingml/2006/main" xmlns:w14="http://schemas.microsoft.com/office/word/2010/wordml" xmlns:w15="http://schemas.microsoft.com/office/word/2012/wordml" xmlns:w16cex="http://schemas.microsoft.com/office/word/2018/wordml/cex" xmlns:w16cid="http://schemas.microsoft.com/office/word/2016/wordml/cid" xmlns:w16="http://schemas.microsoft.com/office/word/2018/wordml" xmlns:w16se="http://schemas.microsoft.com/office/word/2015/wordml/symex" xmlns:wpg="http://schemas.microsoft.com/office/word/2010/wordprocessingGroup" xmlns:wpi="http://schemas.microsoft.com/office/word/2010/wordprocessingInk" xmlns:wne="http://schemas.microsoft.com/office/word/2006/wordml" xmlns:wps="http://schemas.microsoft.com/office/word/2010/wordprocessingShape" mc:Ignorable="w14 w15 w16se w16cid w16 w16cex wp14">
+<w:hdr xmlns:wpc="http://schemas.microsoft.com/office/word/2010/wordprocessingCanvas" xmlns:cx="http://schemas.microsoft.com/office/drawing/2014/chartex" xmlns:cx1="http://schemas.microsoft.com/office/drawing/2015/9/8/chartex" xmlns:cx2="http://schemas.microsoft.com/office/drawing/2015/10/21/chartex" xmlns:cx3="http://schemas.microsoft.com/office/drawing/2016/5/9/chartex" xmlns:cx4="http://schemas.microsoft.com/office/drawing/2016/5/10/chartex" xmlns:cx5="http://schemas.microsoft.com/office/drawing/2016/5/11/chartex" xmlns:cx6="http://schemas.microsoft.com/office/drawing/2016/5/12/chartex" xmlns:cx7="http://schemas.microsoft.com/office/drawing/2016/5/13/chartex" xmlns:cx8="http://schemas.microsoft.com/office/drawing/2016/5/14/chartex" xmlns:mc="http://schemas.openxmlformats.org/markup-compatibility/2006" xmlns:aink="http://schemas.microsoft.com/office/drawing/2016/ink" xmlns:am3d="http://schemas.microsoft.com/office/drawing/2017/model3d" xmlns:o="urn:schemas-microsoft-com:office:office" xmlns:r="http://schemas.openxmlformats.org/officeDocument/2006/relationships" xmlns:m="http://schemas.openxmlformats.org/officeDocument/2006/math" xmlns:v="urn:schemas-microsoft-com:vml" xmlns:wp14="http://schemas.microsoft.com/office/word/2010/wordprocessingDrawing" xmlns:wp="http://schemas.openxmlformats.org/drawingml/2006/wordprocessingDrawing" xmlns:w10="urn:schemas-microsoft-com:office:word" xmlns:w="http://schemas.openxmlformats.org/wordprocessingml/2006/main" xmlns:w14="http://schemas.microsoft.com/office/word/2010/wordml" xmlns:w15="http://schemas.microsoft.com/office/word/2012/wordml" xmlns:w16cex="http://schemas.microsoft.com/office/word/2018/wordml/cex" xmlns:w16cid="http://schemas.microsoft.com/office/word/2016/wordml/cid" xmlns:w16="http://schemas.microsoft.com/office/word/2018/wordml" xmlns:w16sdtdh="http://schemas.microsoft.com/office/word/2020/wordml/sdtdatahash" xmlns:w16se="http://schemas.microsoft.com/office/word/2015/wordml/symex" xmlns:wpg="http://schemas.microsoft.com/office/word/2010/wordprocessingGroup" xmlns:wpi="http://schemas.microsoft.com/office/word/2010/wordprocessingInk" xmlns:wne="http://schemas.microsoft.com/office/word/2006/wordml" xmlns:wps="http://schemas.microsoft.com/office/word/2010/wordprocessingShape" mc:Ignorable="w14 w15 w16se w16cid w16 w16cex w16sdtdh wp14">
   <w:p>
     <w:pPr>
       <w:pStyle w:val="a4"/>
@@ -3401,7 +3541,7 @@
 </file>
 
 <file path=word/header3.xml><?xml version="1.0" encoding="utf-8"?>
-<w:hdr xmlns:wpc="http://schemas.microsoft.com/office/word/2010/wordprocessingCanvas" xmlns:cx="http://schemas.microsoft.com/office/drawing/2014/chartex" xmlns:cx1="http://schemas.microsoft.com/office/drawing/2015/9/8/chartex" xmlns:cx2="http://schemas.microsoft.com/office/drawing/2015/10/21/chartex" xmlns:cx3="http://schemas.microsoft.com/office/drawing/2016/5/9/chartex" xmlns:cx4="http://schemas.microsoft.com/office/drawing/2016/5/10/chartex" xmlns:cx5="http://schemas.microsoft.com/office/drawing/2016/5/11/chartex" xmlns:cx6="http://schemas.microsoft.com/office/drawing/2016/5/12/chartex" xmlns:cx7="http://schemas.microsoft.com/office/drawing/2016/5/13/chartex" xmlns:cx8="http://schemas.microsoft.com/office/drawing/2016/5/14/chartex" xmlns:mc="http://schemas.openxmlformats.org/markup-compatibility/2006" xmlns:aink="http://schemas.microsoft.com/office/drawing/2016/ink" xmlns:am3d="http://schemas.microsoft.com/office/drawing/2017/model3d" xmlns:o="urn:schemas-microsoft-com:office:office" xmlns:r="http://schemas.openxmlformats.org/officeDocument/2006/relationships" xmlns:m="http://schemas.openxmlformats.org/officeDocument/2006/math" xmlns:v="urn:schemas-microsoft-com:vml" xmlns:wp14="http://schemas.microsoft.com/office/word/2010/wordprocessingDrawing" xmlns:wp="http://schemas.openxmlformats.org/drawingml/2006/wordprocessingDrawing" xmlns:w10="urn:schemas-microsoft-com:office:word" xmlns:w="http://schemas.openxmlformats.org/wordprocessingml/2006/main" xmlns:w14="http://schemas.microsoft.com/office/word/2010/wordml" xmlns:w15="http://schemas.microsoft.com/office/word/2012/wordml" xmlns:w16cex="http://schemas.microsoft.com/office/word/2018/wordml/cex" xmlns:w16cid="http://schemas.microsoft.com/office/word/2016/wordml/cid" xmlns:w16="http://schemas.microsoft.com/office/word/2018/wordml" xmlns:w16se="http://schemas.microsoft.com/office/word/2015/wordml/symex" xmlns:wpg="http://schemas.microsoft.com/office/word/2010/wordprocessingGroup" xmlns:wpi="http://schemas.microsoft.com/office/word/2010/wordprocessingInk" xmlns:wne="http://schemas.microsoft.com/office/word/2006/wordml" xmlns:wps="http://schemas.microsoft.com/office/word/2010/wordprocessingShape" mc:Ignorable="w14 w15 w16se w16cid w16 w16cex wp14">
+<w:hdr xmlns:wpc="http://schemas.microsoft.com/office/word/2010/wordprocessingCanvas" xmlns:cx="http://schemas.microsoft.com/office/drawing/2014/chartex" xmlns:cx1="http://schemas.microsoft.com/office/drawing/2015/9/8/chartex" xmlns:cx2="http://schemas.microsoft.com/office/drawing/2015/10/21/chartex" xmlns:cx3="http://schemas.microsoft.com/office/drawing/2016/5/9/chartex" xmlns:cx4="http://schemas.microsoft.com/office/drawing/2016/5/10/chartex" xmlns:cx5="http://schemas.microsoft.com/office/drawing/2016/5/11/chartex" xmlns:cx6="http://schemas.microsoft.com/office/drawing/2016/5/12/chartex" xmlns:cx7="http://schemas.microsoft.com/office/drawing/2016/5/13/chartex" xmlns:cx8="http://schemas.microsoft.com/office/drawing/2016/5/14/chartex" xmlns:mc="http://schemas.openxmlformats.org/markup-compatibility/2006" xmlns:aink="http://schemas.microsoft.com/office/drawing/2016/ink" xmlns:am3d="http://schemas.microsoft.com/office/drawing/2017/model3d" xmlns:o="urn:schemas-microsoft-com:office:office" xmlns:r="http://schemas.openxmlformats.org/officeDocument/2006/relationships" xmlns:m="http://schemas.openxmlformats.org/officeDocument/2006/math" xmlns:v="urn:schemas-microsoft-com:vml" xmlns:wp14="http://schemas.microsoft.com/office/word/2010/wordprocessingDrawing" xmlns:wp="http://schemas.openxmlformats.org/drawingml/2006/wordprocessingDrawing" xmlns:w10="urn:schemas-microsoft-com:office:word" xmlns:w="http://schemas.openxmlformats.org/wordprocessingml/2006/main" xmlns:w14="http://schemas.microsoft.com/office/word/2010/wordml" xmlns:w15="http://schemas.microsoft.com/office/word/2012/wordml" xmlns:w16cex="http://schemas.microsoft.com/office/word/2018/wordml/cex" xmlns:w16cid="http://schemas.microsoft.com/office/word/2016/wordml/cid" xmlns:w16="http://schemas.microsoft.com/office/word/2018/wordml" xmlns:w16sdtdh="http://schemas.microsoft.com/office/word/2020/wordml/sdtdatahash" xmlns:w16se="http://schemas.microsoft.com/office/word/2015/wordml/symex" xmlns:wpg="http://schemas.microsoft.com/office/word/2010/wordprocessingGroup" xmlns:wpi="http://schemas.microsoft.com/office/word/2010/wordprocessingInk" xmlns:wne="http://schemas.microsoft.com/office/word/2006/wordml" xmlns:wps="http://schemas.microsoft.com/office/word/2010/wordprocessingShape" mc:Ignorable="w14 w15 w16se w16cid w16 w16cex w16sdtdh wp14">
   <w:p>
     <w:pPr>
       <w:pStyle w:val="a4"/>
@@ -3492,7 +3632,7 @@
 </file>
 
 <file path=word/header4.xml><?xml version="1.0" encoding="utf-8"?>
-<w:hdr xmlns:wpc="http://schemas.microsoft.com/office/word/2010/wordprocessingCanvas" xmlns:cx="http://schemas.microsoft.com/office/drawing/2014/chartex" xmlns:cx1="http://schemas.microsoft.com/office/drawing/2015/9/8/chartex" xmlns:cx2="http://schemas.microsoft.com/office/drawing/2015/10/21/chartex" xmlns:cx3="http://schemas.microsoft.com/office/drawing/2016/5/9/chartex" xmlns:cx4="http://schemas.microsoft.com/office/drawing/2016/5/10/chartex" xmlns:cx5="http://schemas.microsoft.com/office/drawing/2016/5/11/chartex" xmlns:cx6="http://schemas.microsoft.com/office/drawing/2016/5/12/chartex" xmlns:cx7="http://schemas.microsoft.com/office/drawing/2016/5/13/chartex" xmlns:cx8="http://schemas.microsoft.com/office/drawing/2016/5/14/chartex" xmlns:mc="http://schemas.openxmlformats.org/markup-compatibility/2006" xmlns:aink="http://schemas.microsoft.com/office/drawing/2016/ink" xmlns:am3d="http://schemas.microsoft.com/office/drawing/2017/model3d" xmlns:o="urn:schemas-microsoft-com:office:office" xmlns:r="http://schemas.openxmlformats.org/officeDocument/2006/relationships" xmlns:m="http://schemas.openxmlformats.org/officeDocument/2006/math" xmlns:v="urn:schemas-microsoft-com:vml" xmlns:wp14="http://schemas.microsoft.com/office/word/2010/wordprocessingDrawing" xmlns:wp="http://schemas.openxmlformats.org/drawingml/2006/wordprocessingDrawing" xmlns:w10="urn:schemas-microsoft-com:office:word" xmlns:w="http://schemas.openxmlformats.org/wordprocessingml/2006/main" xmlns:w14="http://schemas.microsoft.com/office/word/2010/wordml" xmlns:w15="http://schemas.microsoft.com/office/word/2012/wordml" xmlns:w16cex="http://schemas.microsoft.com/office/word/2018/wordml/cex" xmlns:w16cid="http://schemas.microsoft.com/office/word/2016/wordml/cid" xmlns:w16="http://schemas.microsoft.com/office/word/2018/wordml" xmlns:w16se="http://schemas.microsoft.com/office/word/2015/wordml/symex" xmlns:wpg="http://schemas.microsoft.com/office/word/2010/wordprocessingGroup" xmlns:wpi="http://schemas.microsoft.com/office/word/2010/wordprocessingInk" xmlns:wne="http://schemas.microsoft.com/office/word/2006/wordml" xmlns:wps="http://schemas.microsoft.com/office/word/2010/wordprocessingShape" mc:Ignorable="w14 w15 w16se w16cid w16 w16cex wp14">
+<w:hdr xmlns:wpc="http://schemas.microsoft.com/office/word/2010/wordprocessingCanvas" xmlns:cx="http://schemas.microsoft.com/office/drawing/2014/chartex" xmlns:cx1="http://schemas.microsoft.com/office/drawing/2015/9/8/chartex" xmlns:cx2="http://schemas.microsoft.com/office/drawing/2015/10/21/chartex" xmlns:cx3="http://schemas.microsoft.com/office/drawing/2016/5/9/chartex" xmlns:cx4="http://schemas.microsoft.com/office/drawing/2016/5/10/chartex" xmlns:cx5="http://schemas.microsoft.com/office/drawing/2016/5/11/chartex" xmlns:cx6="http://schemas.microsoft.com/office/drawing/2016/5/12/chartex" xmlns:cx7="http://schemas.microsoft.com/office/drawing/2016/5/13/chartex" xmlns:cx8="http://schemas.microsoft.com/office/drawing/2016/5/14/chartex" xmlns:mc="http://schemas.openxmlformats.org/markup-compatibility/2006" xmlns:aink="http://schemas.microsoft.com/office/drawing/2016/ink" xmlns:am3d="http://schemas.microsoft.com/office/drawing/2017/model3d" xmlns:o="urn:schemas-microsoft-com:office:office" xmlns:r="http://schemas.openxmlformats.org/officeDocument/2006/relationships" xmlns:m="http://schemas.openxmlformats.org/officeDocument/2006/math" xmlns:v="urn:schemas-microsoft-com:vml" xmlns:wp14="http://schemas.microsoft.com/office/word/2010/wordprocessingDrawing" xmlns:wp="http://schemas.openxmlformats.org/drawingml/2006/wordprocessingDrawing" xmlns:w10="urn:schemas-microsoft-com:office:word" xmlns:w="http://schemas.openxmlformats.org/wordprocessingml/2006/main" xmlns:w14="http://schemas.microsoft.com/office/word/2010/wordml" xmlns:w15="http://schemas.microsoft.com/office/word/2012/wordml" xmlns:w16cex="http://schemas.microsoft.com/office/word/2018/wordml/cex" xmlns:w16cid="http://schemas.microsoft.com/office/word/2016/wordml/cid" xmlns:w16="http://schemas.microsoft.com/office/word/2018/wordml" xmlns:w16sdtdh="http://schemas.microsoft.com/office/word/2020/wordml/sdtdatahash" xmlns:w16se="http://schemas.microsoft.com/office/word/2015/wordml/symex" xmlns:wpg="http://schemas.microsoft.com/office/word/2010/wordprocessingGroup" xmlns:wpi="http://schemas.microsoft.com/office/word/2010/wordprocessingInk" xmlns:wne="http://schemas.microsoft.com/office/word/2006/wordml" xmlns:wps="http://schemas.microsoft.com/office/word/2010/wordprocessingShape" mc:Ignorable="w14 w15 w16se w16cid w16 w16cex w16sdtdh wp14">
   <w:p>
     <w:pPr>
       <w:pStyle w:val="a4"/>
@@ -3583,7 +3723,7 @@
 </file>
 
 <file path=word/numbering.xml><?xml version="1.0" encoding="utf-8"?>
-<w:numbering xmlns:wpc="http://schemas.microsoft.com/office/word/2010/wordprocessingCanvas" xmlns:cx="http://schemas.microsoft.com/office/drawing/2014/chartex" xmlns:cx1="http://schemas.microsoft.com/office/drawing/2015/9/8/chartex" xmlns:cx2="http://schemas.microsoft.com/office/drawing/2015/10/21/chartex" xmlns:cx3="http://schemas.microsoft.com/office/drawing/2016/5/9/chartex" xmlns:cx4="http://schemas.microsoft.com/office/drawing/2016/5/10/chartex" xmlns:cx5="http://schemas.microsoft.com/office/drawing/2016/5/11/chartex" xmlns:cx6="http://schemas.microsoft.com/office/drawing/2016/5/12/chartex" xmlns:cx7="http://schemas.microsoft.com/office/drawing/2016/5/13/chartex" xmlns:cx8="http://schemas.microsoft.com/office/drawing/2016/5/14/chartex" xmlns:mc="http://schemas.openxmlformats.org/markup-compatibility/2006" xmlns:aink="http://schemas.microsoft.com/office/drawing/2016/ink" xmlns:am3d="http://schemas.microsoft.com/office/drawing/2017/model3d" xmlns:o="urn:schemas-microsoft-com:office:office" xmlns:r="http://schemas.openxmlformats.org/officeDocument/2006/relationships" xmlns:m="http://schemas.openxmlformats.org/officeDocument/2006/math" xmlns:v="urn:schemas-microsoft-com:vml" xmlns:wp14="http://schemas.microsoft.com/office/word/2010/wordprocessingDrawing" xmlns:wp="http://schemas.openxmlformats.org/drawingml/2006/wordprocessingDrawing" xmlns:w10="urn:schemas-microsoft-com:office:word" xmlns:w="http://schemas.openxmlformats.org/wordprocessingml/2006/main" xmlns:w14="http://schemas.microsoft.com/office/word/2010/wordml" xmlns:w15="http://schemas.microsoft.com/office/word/2012/wordml" xmlns:w16cex="http://schemas.microsoft.com/office/word/2018/wordml/cex" xmlns:w16cid="http://schemas.microsoft.com/office/word/2016/wordml/cid" xmlns:w16="http://schemas.microsoft.com/office/word/2018/wordml" xmlns:w16se="http://schemas.microsoft.com/office/word/2015/wordml/symex" xmlns:wpg="http://schemas.microsoft.com/office/word/2010/wordprocessingGroup" xmlns:wpi="http://schemas.microsoft.com/office/word/2010/wordprocessingInk" xmlns:wne="http://schemas.microsoft.com/office/word/2006/wordml" xmlns:wps="http://schemas.microsoft.com/office/word/2010/wordprocessingShape" mc:Ignorable="w14 w15 w16se w16cid w16 w16cex wp14">
+<w:numbering xmlns:wpc="http://schemas.microsoft.com/office/word/2010/wordprocessingCanvas" xmlns:cx="http://schemas.microsoft.com/office/drawing/2014/chartex" xmlns:cx1="http://schemas.microsoft.com/office/drawing/2015/9/8/chartex" xmlns:cx2="http://schemas.microsoft.com/office/drawing/2015/10/21/chartex" xmlns:cx3="http://schemas.microsoft.com/office/drawing/2016/5/9/chartex" xmlns:cx4="http://schemas.microsoft.com/office/drawing/2016/5/10/chartex" xmlns:cx5="http://schemas.microsoft.com/office/drawing/2016/5/11/chartex" xmlns:cx6="http://schemas.microsoft.com/office/drawing/2016/5/12/chartex" xmlns:cx7="http://schemas.microsoft.com/office/drawing/2016/5/13/chartex" xmlns:cx8="http://schemas.microsoft.com/office/drawing/2016/5/14/chartex" xmlns:mc="http://schemas.openxmlformats.org/markup-compatibility/2006" xmlns:aink="http://schemas.microsoft.com/office/drawing/2016/ink" xmlns:am3d="http://schemas.microsoft.com/office/drawing/2017/model3d" xmlns:o="urn:schemas-microsoft-com:office:office" xmlns:r="http://schemas.openxmlformats.org/officeDocument/2006/relationships" xmlns:m="http://schemas.openxmlformats.org/officeDocument/2006/math" xmlns:v="urn:schemas-microsoft-com:vml" xmlns:wp14="http://schemas.microsoft.com/office/word/2010/wordprocessingDrawing" xmlns:wp="http://schemas.openxmlformats.org/drawingml/2006/wordprocessingDrawing" xmlns:w10="urn:schemas-microsoft-com:office:word" xmlns:w="http://schemas.openxmlformats.org/wordprocessingml/2006/main" xmlns:w14="http://schemas.microsoft.com/office/word/2010/wordml" xmlns:w15="http://schemas.microsoft.com/office/word/2012/wordml" xmlns:w16cex="http://schemas.microsoft.com/office/word/2018/wordml/cex" xmlns:w16cid="http://schemas.microsoft.com/office/word/2016/wordml/cid" xmlns:w16="http://schemas.microsoft.com/office/word/2018/wordml" xmlns:w16sdtdh="http://schemas.microsoft.com/office/word/2020/wordml/sdtdatahash" xmlns:w16se="http://schemas.microsoft.com/office/word/2015/wordml/symex" xmlns:wpg="http://schemas.microsoft.com/office/word/2010/wordprocessingGroup" xmlns:wpi="http://schemas.microsoft.com/office/word/2010/wordprocessingInk" xmlns:wne="http://schemas.microsoft.com/office/word/2006/wordml" xmlns:wps="http://schemas.microsoft.com/office/word/2010/wordprocessingShape" mc:Ignorable="w14 w15 w16se w16cid w16 w16cex w16sdtdh wp14">
   <w:abstractNum w:abstractNumId="0" w15:restartNumberingAfterBreak="0">
     <w:nsid w:val="039F1E1A"/>
     <w:multiLevelType w:val="hybridMultilevel"/>
@@ -9386,7 +9526,7 @@
 </file>
 
 <file path=word/styles.xml><?xml version="1.0" encoding="utf-8"?>
-<w:styles xmlns:mc="http://schemas.openxmlformats.org/markup-compatibility/2006" xmlns:r="http://schemas.openxmlformats.org/officeDocument/2006/relationships" xmlns:w="http://schemas.openxmlformats.org/wordprocessingml/2006/main" xmlns:w14="http://schemas.microsoft.com/office/word/2010/wordml" xmlns:w15="http://schemas.microsoft.com/office/word/2012/wordml" xmlns:w16cex="http://schemas.microsoft.com/office/word/2018/wordml/cex" xmlns:w16cid="http://schemas.microsoft.com/office/word/2016/wordml/cid" xmlns:w16="http://schemas.microsoft.com/office/word/2018/wordml" xmlns:w16se="http://schemas.microsoft.com/office/word/2015/wordml/symex" mc:Ignorable="w14 w15 w16se w16cid w16 w16cex">
+<w:styles xmlns:mc="http://schemas.openxmlformats.org/markup-compatibility/2006" xmlns:r="http://schemas.openxmlformats.org/officeDocument/2006/relationships" xmlns:w="http://schemas.openxmlformats.org/wordprocessingml/2006/main" xmlns:w14="http://schemas.microsoft.com/office/word/2010/wordml" xmlns:w15="http://schemas.microsoft.com/office/word/2012/wordml" xmlns:w16cex="http://schemas.microsoft.com/office/word/2018/wordml/cex" xmlns:w16cid="http://schemas.microsoft.com/office/word/2016/wordml/cid" xmlns:w16="http://schemas.microsoft.com/office/word/2018/wordml" xmlns:w16sdtdh="http://schemas.microsoft.com/office/word/2020/wordml/sdtdatahash" xmlns:w16se="http://schemas.microsoft.com/office/word/2015/wordml/symex" mc:Ignorable="w14 w15 w16se w16cid w16 w16cex w16sdtdh">
   <w:docDefaults>
     <w:rPrDefault>
       <w:rPr>

</xml_diff>